<commit_message>
Edit Hand on 4
</commit_message>
<xml_diff>
--- a/@huong-dan-thuc-hanh/Hands on 4 - Danh sach lien ket don.docx
+++ b/@huong-dan-thuc-hanh/Hands on 4 - Danh sach lien ket don.docx
@@ -707,6 +707,34 @@
           <w:p>
             <w:pPr>
               <w:spacing w:after="0"/>
+              <w:rPr>
+                <w:rFonts w:ascii="Courier New" w:hAnsi="Courier New" w:cs="Courier New"/>
+              </w:rPr>
+            </w:pPr>
+            <w:bookmarkStart w:id="0" w:name="_GoBack"/>
+            <w:r>
+              <w:rPr>
+                <w:rFonts w:ascii="Courier New" w:hAnsi="Courier New" w:cs="Courier New"/>
+              </w:rPr>
+              <w:t>AddTail(</w:t>
+            </w:r>
+            <w:r>
+              <w:rPr>
+                <w:rFonts w:ascii="Courier New" w:hAnsi="Courier New" w:cs="Courier New"/>
+              </w:rPr>
+              <w:t>List &amp;l, Node* new_ele</w:t>
+            </w:r>
+            <w:r>
+              <w:rPr>
+                <w:rFonts w:ascii="Courier New" w:hAnsi="Courier New" w:cs="Courier New"/>
+              </w:rPr>
+              <w:t>)</w:t>
+            </w:r>
+          </w:p>
+          <w:bookmarkEnd w:id="0"/>
+          <w:p>
+            <w:pPr>
+              <w:spacing w:after="0"/>
             </w:pPr>
             <w:r>
               <w:t>Commit lên github với message “</w:t>
@@ -961,32 +989,6 @@
               <w:rPr>
                 <w:rFonts w:ascii="Courier New" w:hAnsi="Courier New" w:cs="Courier New"/>
               </w:rPr>
-              <w:t>void</w:t>
-            </w:r>
-            <w:r>
-              <w:rPr>
-                <w:rFonts w:ascii="Courier New" w:hAnsi="Courier New" w:cs="Courier New"/>
-              </w:rPr>
-              <w:t xml:space="preserve"> RemoveLast</w:t>
-            </w:r>
-            <w:r>
-              <w:rPr>
-                <w:rFonts w:ascii="Courier New" w:hAnsi="Courier New" w:cs="Courier New"/>
-              </w:rPr>
-              <w:t>(List &amp;l)</w:t>
-            </w:r>
-          </w:p>
-          <w:p>
-            <w:pPr>
-              <w:spacing w:after="0"/>
-              <w:rPr>
-                <w:rFonts w:ascii="Courier New" w:hAnsi="Courier New" w:cs="Courier New"/>
-              </w:rPr>
-            </w:pPr>
-            <w:r>
-              <w:rPr>
-                <w:rFonts w:ascii="Courier New" w:hAnsi="Courier New" w:cs="Courier New"/>
-              </w:rPr>
               <w:lastRenderedPageBreak/>
               <w:t>void</w:t>
             </w:r>
@@ -994,6 +996,32 @@
               <w:rPr>
                 <w:rFonts w:ascii="Courier New" w:hAnsi="Courier New" w:cs="Courier New"/>
               </w:rPr>
+              <w:t xml:space="preserve"> RemoveLast</w:t>
+            </w:r>
+            <w:r>
+              <w:rPr>
+                <w:rFonts w:ascii="Courier New" w:hAnsi="Courier New" w:cs="Courier New"/>
+              </w:rPr>
+              <w:t>(List &amp;l)</w:t>
+            </w:r>
+          </w:p>
+          <w:p>
+            <w:pPr>
+              <w:spacing w:after="0"/>
+              <w:rPr>
+                <w:rFonts w:ascii="Courier New" w:hAnsi="Courier New" w:cs="Courier New"/>
+              </w:rPr>
+            </w:pPr>
+            <w:r>
+              <w:rPr>
+                <w:rFonts w:ascii="Courier New" w:hAnsi="Courier New" w:cs="Courier New"/>
+              </w:rPr>
+              <w:t>void</w:t>
+            </w:r>
+            <w:r>
+              <w:rPr>
+                <w:rFonts w:ascii="Courier New" w:hAnsi="Courier New" w:cs="Courier New"/>
+              </w:rPr>
               <w:t xml:space="preserve"> RemoveNode</w:t>
             </w:r>
             <w:r>
@@ -1065,8 +1093,6 @@
             <w:r>
               <w:t>*</w:t>
             </w:r>
-            <w:bookmarkStart w:id="0" w:name="_GoBack"/>
-            <w:bookmarkEnd w:id="0"/>
           </w:p>
         </w:tc>
         <w:tc>

</xml_diff>

<commit_message>
Them nut cuoi danh sach
</commit_message>
<xml_diff>
--- a/@huong-dan-thuc-hanh/Hands on 4 - Danh sach lien ket don.docx
+++ b/@huong-dan-thuc-hanh/Hands on 4 - Danh sach lien ket don.docx
@@ -707,6 +707,34 @@
           <w:p>
             <w:pPr>
               <w:spacing w:after="0"/>
+              <w:rPr>
+                <w:rFonts w:ascii="Courier New" w:hAnsi="Courier New" w:cs="Courier New"/>
+              </w:rPr>
+            </w:pPr>
+            <w:bookmarkStart w:id="0" w:name="_GoBack"/>
+            <w:r>
+              <w:rPr>
+                <w:rFonts w:ascii="Courier New" w:hAnsi="Courier New" w:cs="Courier New"/>
+              </w:rPr>
+              <w:t>AddTail(</w:t>
+            </w:r>
+            <w:r>
+              <w:rPr>
+                <w:rFonts w:ascii="Courier New" w:hAnsi="Courier New" w:cs="Courier New"/>
+              </w:rPr>
+              <w:t>List &amp;l, Node* new_ele</w:t>
+            </w:r>
+            <w:r>
+              <w:rPr>
+                <w:rFonts w:ascii="Courier New" w:hAnsi="Courier New" w:cs="Courier New"/>
+              </w:rPr>
+              <w:t>)</w:t>
+            </w:r>
+          </w:p>
+          <w:bookmarkEnd w:id="0"/>
+          <w:p>
+            <w:pPr>
+              <w:spacing w:after="0"/>
             </w:pPr>
             <w:r>
               <w:t>Commit lên github với message “</w:t>
@@ -961,32 +989,6 @@
               <w:rPr>
                 <w:rFonts w:ascii="Courier New" w:hAnsi="Courier New" w:cs="Courier New"/>
               </w:rPr>
-              <w:t>void</w:t>
-            </w:r>
-            <w:r>
-              <w:rPr>
-                <w:rFonts w:ascii="Courier New" w:hAnsi="Courier New" w:cs="Courier New"/>
-              </w:rPr>
-              <w:t xml:space="preserve"> RemoveLast</w:t>
-            </w:r>
-            <w:r>
-              <w:rPr>
-                <w:rFonts w:ascii="Courier New" w:hAnsi="Courier New" w:cs="Courier New"/>
-              </w:rPr>
-              <w:t>(List &amp;l)</w:t>
-            </w:r>
-          </w:p>
-          <w:p>
-            <w:pPr>
-              <w:spacing w:after="0"/>
-              <w:rPr>
-                <w:rFonts w:ascii="Courier New" w:hAnsi="Courier New" w:cs="Courier New"/>
-              </w:rPr>
-            </w:pPr>
-            <w:r>
-              <w:rPr>
-                <w:rFonts w:ascii="Courier New" w:hAnsi="Courier New" w:cs="Courier New"/>
-              </w:rPr>
               <w:lastRenderedPageBreak/>
               <w:t>void</w:t>
             </w:r>
@@ -994,6 +996,32 @@
               <w:rPr>
                 <w:rFonts w:ascii="Courier New" w:hAnsi="Courier New" w:cs="Courier New"/>
               </w:rPr>
+              <w:t xml:space="preserve"> RemoveLast</w:t>
+            </w:r>
+            <w:r>
+              <w:rPr>
+                <w:rFonts w:ascii="Courier New" w:hAnsi="Courier New" w:cs="Courier New"/>
+              </w:rPr>
+              <w:t>(List &amp;l)</w:t>
+            </w:r>
+          </w:p>
+          <w:p>
+            <w:pPr>
+              <w:spacing w:after="0"/>
+              <w:rPr>
+                <w:rFonts w:ascii="Courier New" w:hAnsi="Courier New" w:cs="Courier New"/>
+              </w:rPr>
+            </w:pPr>
+            <w:r>
+              <w:rPr>
+                <w:rFonts w:ascii="Courier New" w:hAnsi="Courier New" w:cs="Courier New"/>
+              </w:rPr>
+              <w:t>void</w:t>
+            </w:r>
+            <w:r>
+              <w:rPr>
+                <w:rFonts w:ascii="Courier New" w:hAnsi="Courier New" w:cs="Courier New"/>
+              </w:rPr>
               <w:t xml:space="preserve"> RemoveNode</w:t>
             </w:r>
             <w:r>
@@ -1065,8 +1093,6 @@
             <w:r>
               <w:t>*</w:t>
             </w:r>
-            <w:bookmarkStart w:id="0" w:name="_GoBack"/>
-            <w:bookmarkEnd w:id="0"/>
           </w:p>
         </w:tc>
         <w:tc>

</xml_diff>